<commit_message>
Correcion datos de prueba
</commit_message>
<xml_diff>
--- a/Datos de Prueba/datos prueba profesores y espacios.docx
+++ b/Datos de Prueba/datos prueba profesores y espacios.docx
@@ -273,19 +273,15 @@
     <w:p>
       <w:pPr>
         <w:pStyle w:val="Normal"/>
-        <w:rPr>
-          <w:rFonts w:ascii="Calibri" w:hAnsi="Calibri"/>
-          <w:sz w:val="28"/>
-          <w:szCs w:val="28"/>
-        </w:rPr>
-      </w:pPr>
-      <w:r>
-        <w:rPr>
-          <w:rFonts w:cs="Helvetica" w:ascii="Helvetica" w:hAnsi="Helvetica"/>
-          <w:sz w:val="24"/>
-          <w:szCs w:val="28"/>
-        </w:rPr>
-        <w:t>insert into Profesores values('94625315A',’Rector’,8,5,3,3);</w:t>
+        <w:rPr/>
+      </w:pPr>
+      <w:r>
+        <w:rPr>
+          <w:rFonts w:cs="Helvetica" w:ascii="Helvetica" w:hAnsi="Helvetica"/>
+          <w:sz w:val="24"/>
+          <w:szCs w:val="28"/>
+        </w:rPr>
+        <w:t>insert into Profesor values('94625315A',’Rector’,8,5,3,3);</w:t>
       </w:r>
     </w:p>
     <w:p>
@@ -339,19 +335,15 @@
     <w:p>
       <w:pPr>
         <w:pStyle w:val="Normal"/>
-        <w:rPr>
-          <w:rFonts w:ascii="Calibri" w:hAnsi="Calibri"/>
-          <w:sz w:val="28"/>
-          <w:szCs w:val="28"/>
-        </w:rPr>
-      </w:pPr>
-      <w:r>
-        <w:rPr>
-          <w:rFonts w:cs="Helvetica" w:ascii="Helvetica" w:hAnsi="Helvetica"/>
-          <w:sz w:val="24"/>
-          <w:szCs w:val="28"/>
-        </w:rPr>
-        <w:t>insert into Profesores values('13225678B',’Catedratico’,3,2,1,3);</w:t>
+        <w:rPr/>
+      </w:pPr>
+      <w:r>
+        <w:rPr>
+          <w:rFonts w:cs="Helvetica" w:ascii="Helvetica" w:hAnsi="Helvetica"/>
+          <w:sz w:val="24"/>
+          <w:szCs w:val="28"/>
+        </w:rPr>
+        <w:t>insert into Profesor values('13225678B',’Catedratico’,3,2,1,3);</w:t>
       </w:r>
     </w:p>
     <w:p>
@@ -405,19 +397,15 @@
     <w:p>
       <w:pPr>
         <w:pStyle w:val="Normal"/>
-        <w:rPr>
-          <w:rFonts w:ascii="Calibri" w:hAnsi="Calibri"/>
-          <w:sz w:val="28"/>
-          <w:szCs w:val="28"/>
-        </w:rPr>
-      </w:pPr>
-      <w:r>
-        <w:rPr>
-          <w:rFonts w:cs="Helvetica" w:ascii="Helvetica" w:hAnsi="Helvetica"/>
-          <w:sz w:val="24"/>
-          <w:szCs w:val="28"/>
-        </w:rPr>
-        <w:t>insert into Profesores values(</w:t>
+        <w:rPr/>
+      </w:pPr>
+      <w:r>
+        <w:rPr>
+          <w:rFonts w:cs="Helvetica" w:ascii="Helvetica" w:hAnsi="Helvetica"/>
+          <w:sz w:val="24"/>
+          <w:szCs w:val="28"/>
+        </w:rPr>
+        <w:t>insert into Profesor values(</w:t>
       </w:r>
       <w:bookmarkStart w:id="0" w:name="__DdeLink__594_2110817216"/>
       <w:r>
@@ -759,100 +747,100 @@
           <w:sz w:val="24"/>
           <w:szCs w:val="28"/>
         </w:rPr>
-        <w:t>insert into ReservaGrupo values(15:00, 5, 3, 1111);</w:t>
-      </w:r>
-    </w:p>
-    <w:p>
-      <w:pPr>
-        <w:pStyle w:val="Normal"/>
-        <w:rPr>
-          <w:rFonts w:ascii="Helvetica" w:hAnsi="Helvetica" w:cs="Helvetica"/>
-          <w:sz w:val="24"/>
-          <w:szCs w:val="28"/>
-        </w:rPr>
-      </w:pPr>
-      <w:r>
-        <w:rPr>
-          <w:rFonts w:cs="Helvetica" w:ascii="Helvetica" w:hAnsi="Helvetica"/>
-          <w:sz w:val="24"/>
-          <w:szCs w:val="28"/>
-        </w:rPr>
-      </w:r>
-    </w:p>
-    <w:p>
-      <w:pPr>
-        <w:pStyle w:val="Normal"/>
-        <w:rPr/>
-      </w:pPr>
-      <w:r>
-        <w:rPr>
-          <w:rFonts w:cs="Helvetica" w:ascii="Helvetica" w:hAnsi="Helvetica"/>
-          <w:sz w:val="24"/>
-          <w:szCs w:val="28"/>
-        </w:rPr>
-        <w:t>insert into ReservaGrupo values(10:00, 2, 7, 1131);</w:t>
-      </w:r>
-    </w:p>
-    <w:p>
-      <w:pPr>
-        <w:pStyle w:val="Normal"/>
-        <w:rPr>
-          <w:rFonts w:ascii="Helvetica" w:hAnsi="Helvetica" w:cs="Helvetica"/>
-          <w:sz w:val="24"/>
-          <w:szCs w:val="28"/>
-        </w:rPr>
-      </w:pPr>
-      <w:r>
-        <w:rPr>
-          <w:rFonts w:cs="Helvetica" w:ascii="Helvetica" w:hAnsi="Helvetica"/>
-          <w:sz w:val="24"/>
-          <w:szCs w:val="28"/>
-        </w:rPr>
-      </w:r>
-    </w:p>
-    <w:p>
-      <w:pPr>
-        <w:pStyle w:val="Normal"/>
-        <w:rPr/>
-      </w:pPr>
-      <w:r>
-        <w:rPr>
-          <w:rFonts w:cs="Helvetica" w:ascii="Helvetica" w:hAnsi="Helvetica"/>
-          <w:sz w:val="24"/>
-          <w:szCs w:val="28"/>
-        </w:rPr>
-        <w:t>insert into ReservaProfesor values(‘13225678B’ , 5,  2018-01-27, 17:00);</w:t>
-      </w:r>
-    </w:p>
-    <w:p>
-      <w:pPr>
-        <w:pStyle w:val="Normal"/>
-        <w:rPr>
-          <w:rFonts w:ascii="Helvetica" w:hAnsi="Helvetica" w:cs="Helvetica"/>
-          <w:sz w:val="24"/>
-          <w:szCs w:val="28"/>
-        </w:rPr>
-      </w:pPr>
-      <w:r>
-        <w:rPr>
-          <w:rFonts w:cs="Helvetica" w:ascii="Helvetica" w:hAnsi="Helvetica"/>
-          <w:sz w:val="24"/>
-          <w:szCs w:val="28"/>
-        </w:rPr>
-      </w:r>
-    </w:p>
-    <w:p>
-      <w:pPr>
-        <w:pStyle w:val="Normal"/>
-        <w:rPr/>
-      </w:pPr>
-      <w:r>
-        <w:rPr>
-          <w:rFonts w:cs="Helvetica" w:ascii="Helvetica" w:hAnsi="Helvetica"/>
-          <w:sz w:val="24"/>
-          <w:szCs w:val="28"/>
-        </w:rPr>
-        <w:t xml:space="preserve">insert into ReservaProfesor values('14581574B', 1,  2018-02-03, 19:00); </w:t>
+        <w:t>insert into ReservaGrupo values(15, 5, 3, 1111);</w:t>
+      </w:r>
+    </w:p>
+    <w:p>
+      <w:pPr>
+        <w:pStyle w:val="Normal"/>
+        <w:rPr>
+          <w:rFonts w:ascii="Helvetica" w:hAnsi="Helvetica" w:cs="Helvetica"/>
+          <w:sz w:val="24"/>
+          <w:szCs w:val="28"/>
+        </w:rPr>
+      </w:pPr>
+      <w:r>
+        <w:rPr>
+          <w:rFonts w:cs="Helvetica" w:ascii="Helvetica" w:hAnsi="Helvetica"/>
+          <w:sz w:val="24"/>
+          <w:szCs w:val="28"/>
+        </w:rPr>
+      </w:r>
+    </w:p>
+    <w:p>
+      <w:pPr>
+        <w:pStyle w:val="Normal"/>
+        <w:rPr/>
+      </w:pPr>
+      <w:r>
+        <w:rPr>
+          <w:rFonts w:cs="Helvetica" w:ascii="Helvetica" w:hAnsi="Helvetica"/>
+          <w:sz w:val="24"/>
+          <w:szCs w:val="28"/>
+        </w:rPr>
+        <w:t>insert into ReservaGrupo values(10, 2, 7, 1131);</w:t>
+      </w:r>
+    </w:p>
+    <w:p>
+      <w:pPr>
+        <w:pStyle w:val="Normal"/>
+        <w:rPr>
+          <w:rFonts w:ascii="Helvetica" w:hAnsi="Helvetica" w:cs="Helvetica"/>
+          <w:sz w:val="24"/>
+          <w:szCs w:val="28"/>
+        </w:rPr>
+      </w:pPr>
+      <w:r>
+        <w:rPr>
+          <w:rFonts w:cs="Helvetica" w:ascii="Helvetica" w:hAnsi="Helvetica"/>
+          <w:sz w:val="24"/>
+          <w:szCs w:val="28"/>
+        </w:rPr>
+      </w:r>
+    </w:p>
+    <w:p>
+      <w:pPr>
+        <w:pStyle w:val="Normal"/>
+        <w:rPr/>
+      </w:pPr>
+      <w:r>
+        <w:rPr>
+          <w:rFonts w:cs="Helvetica" w:ascii="Helvetica" w:hAnsi="Helvetica"/>
+          <w:sz w:val="24"/>
+          <w:szCs w:val="28"/>
+        </w:rPr>
+        <w:t>insert into ReservaProfesor values(‘13225678B’ , 5,  ‘2018-01-27’, 17);</w:t>
+      </w:r>
+    </w:p>
+    <w:p>
+      <w:pPr>
+        <w:pStyle w:val="Normal"/>
+        <w:rPr>
+          <w:rFonts w:ascii="Helvetica" w:hAnsi="Helvetica" w:cs="Helvetica"/>
+          <w:sz w:val="24"/>
+          <w:szCs w:val="28"/>
+        </w:rPr>
+      </w:pPr>
+      <w:r>
+        <w:rPr>
+          <w:rFonts w:cs="Helvetica" w:ascii="Helvetica" w:hAnsi="Helvetica"/>
+          <w:sz w:val="24"/>
+          <w:szCs w:val="28"/>
+        </w:rPr>
+      </w:r>
+    </w:p>
+    <w:p>
+      <w:pPr>
+        <w:pStyle w:val="Normal"/>
+        <w:rPr/>
+      </w:pPr>
+      <w:r>
+        <w:rPr>
+          <w:rFonts w:cs="Helvetica" w:ascii="Helvetica" w:hAnsi="Helvetica"/>
+          <w:sz w:val="24"/>
+          <w:szCs w:val="28"/>
+        </w:rPr>
+        <w:t xml:space="preserve">insert into ReservaProfesor values('14581574B', 1,  ‘2018-02-03’, 19); </w:t>
       </w:r>
     </w:p>
     <w:sectPr>

</xml_diff>

<commit_message>
Mas datos de prueba
</commit_message>
<xml_diff>
--- a/Datos de Prueba/datos prueba profesores y espacios.docx
+++ b/Datos de Prueba/datos prueba profesores y espacios.docx
@@ -841,6 +841,63 @@
           <w:szCs w:val="28"/>
         </w:rPr>
         <w:t xml:space="preserve">insert into ReservaProfesor values('14581574B', 1,  ‘2018-02-03’, 19); </w:t>
+      </w:r>
+    </w:p>
+    <w:p>
+      <w:pPr>
+        <w:pStyle w:val="Normal"/>
+        <w:rPr>
+          <w:rFonts w:ascii="Helvetica" w:hAnsi="Helvetica" w:cs="Helvetica"/>
+          <w:sz w:val="24"/>
+          <w:szCs w:val="28"/>
+        </w:rPr>
+      </w:pPr>
+      <w:r>
+        <w:rPr>
+          <w:rFonts w:cs="Helvetica" w:ascii="Helvetica" w:hAnsi="Helvetica"/>
+          <w:sz w:val="24"/>
+          <w:szCs w:val="28"/>
+        </w:rPr>
+      </w:r>
+    </w:p>
+    <w:p>
+      <w:pPr>
+        <w:pStyle w:val="Normal"/>
+        <w:rPr/>
+      </w:pPr>
+      <w:bookmarkStart w:id="2" w:name="__DdeLink__46_184741858"/>
+      <w:r>
+        <w:rPr>
+          <w:rFonts w:cs="Helvetica" w:ascii="Helvetica" w:hAnsi="Helvetica"/>
+          <w:sz w:val="24"/>
+          <w:szCs w:val="28"/>
+        </w:rPr>
+        <w:t xml:space="preserve">insert into ReservaProfesor values('14581574B', </w:t>
+      </w:r>
+      <w:r>
+        <w:rPr>
+          <w:rFonts w:cs="Helvetica" w:ascii="Helvetica" w:hAnsi="Helvetica"/>
+          <w:sz w:val="24"/>
+          <w:szCs w:val="28"/>
+        </w:rPr>
+        <w:t>7</w:t>
+      </w:r>
+      <w:r>
+        <w:rPr>
+          <w:rFonts w:cs="Helvetica" w:ascii="Helvetica" w:hAnsi="Helvetica"/>
+          <w:sz w:val="24"/>
+          <w:szCs w:val="28"/>
+        </w:rPr>
+        <w:t>,  ‘2018-02-05’, 13</w:t>
+      </w:r>
+      <w:bookmarkEnd w:id="2"/>
+      <w:r>
+        <w:rPr>
+          <w:rFonts w:cs="Helvetica" w:ascii="Helvetica" w:hAnsi="Helvetica"/>
+          <w:sz w:val="24"/>
+          <w:szCs w:val="28"/>
+        </w:rPr>
+        <w:t xml:space="preserve">); </w:t>
       </w:r>
     </w:p>
     <w:sectPr>

</xml_diff>